<commit_message>
Documentation updated and bug fixed
</commit_message>
<xml_diff>
--- a/doc/Documentation.docx
+++ b/doc/Documentation.docx
@@ -1249,6 +1249,9 @@
         <w:lastRenderedPageBreak/>
         <w:t>Results</w:t>
       </w:r>
+      <w:r>
+        <w:t xml:space="preserve"> and Lesson Learned</w:t>
+      </w:r>
     </w:p>
     <w:p/>
     <w:p>
@@ -1661,6 +1664,43 @@
           <w:rFonts w:ascii="Ebrima" w:hAnsi="Ebrima"/>
         </w:rPr>
         <w:t>A suggested future improvement would be to implement a build mechanism that combines automatically all the .js files into one. This way the client needs to make less GET requests to the Server, improving the loading time.</w:t>
+      </w:r>
+    </w:p>
+    <w:p>
+      <w:pPr>
+        <w:pStyle w:val="Heading2"/>
+        <w:numPr>
+          <w:ilvl w:val="0"/>
+          <w:numId w:val="0"/>
+        </w:numPr>
+      </w:pPr>
+    </w:p>
+    <w:p>
+      <w:pPr>
+        <w:pStyle w:val="Heading2"/>
+      </w:pPr>
+      <w:r>
+        <w:t>Lesson learned</w:t>
+      </w:r>
+    </w:p>
+    <w:p>
+      <w:pPr>
+        <w:rPr>
+          <w:rFonts w:ascii="Ebrima" w:hAnsi="Ebrima"/>
+        </w:rPr>
+      </w:pPr>
+    </w:p>
+    <w:p>
+      <w:pPr>
+        <w:rPr>
+          <w:rFonts w:ascii="Ebrima" w:hAnsi="Ebrima"/>
+        </w:rPr>
+      </w:pPr>
+      <w:r>
+        <w:rPr>
+          <w:rFonts w:ascii="Ebrima" w:hAnsi="Ebrima"/>
+        </w:rPr>
+        <w:t>Changing a webpage using JavaScript functions without loading a new HTML document, gives a responsive feeling to the user.</w:t>
       </w:r>
     </w:p>
     <w:sectPr>

</xml_diff>

<commit_message>
Put the matriculation numbers in the doc
</commit_message>
<xml_diff>
--- a/doc/Documentation.docx
+++ b/doc/Documentation.docx
@@ -298,7 +298,33 @@
           <w:b/>
           <w:sz w:val="24"/>
         </w:rPr>
-        <w:t xml:space="preserve"> Alexandros Konstantakos, Zahid Ibnu Yusuf</w:t>
+        <w:t xml:space="preserve"> Alexandros Konstantakos, 741590</w:t>
+      </w:r>
+    </w:p>
+    <w:p>
+      <w:pPr>
+        <w:jc w:val="center"/>
+        <w:rPr>
+          <w:rFonts w:ascii="Ebrima" w:hAnsi="Ebrima"/>
+          <w:b/>
+          <w:sz w:val="24"/>
+        </w:rPr>
+      </w:pPr>
+      <w:r>
+        <w:rPr>
+          <w:rFonts w:ascii="Ebrima" w:hAnsi="Ebrima"/>
+          <w:b/>
+          <w:sz w:val="24"/>
+        </w:rPr>
+        <w:t>Zahid Ibnu Yusuf</w:t>
+      </w:r>
+      <w:r>
+        <w:rPr>
+          <w:rFonts w:ascii="Ebrima" w:hAnsi="Ebrima"/>
+          <w:b/>
+          <w:sz w:val="24"/>
+        </w:rPr>
+        <w:t>, 741463</w:t>
       </w:r>
     </w:p>
     <w:p>

</xml_diff>